<commit_message>
Added attribute `value_scale` to `demog_change_component_df`
- Created accessor, print, and replacement functions
- Added replacement function for attribute `value_type`.
- Updated tests and vignettes with `value_scale` info.
</commit_message>
<xml_diff>
--- a/vignettes/ccmpp_input_data_structures_S3_classes.docx
+++ b/vignettes/ccmpp_input_data_structures_S3_classes.docx
@@ -531,7 +531,7 @@
         <w:pStyle w:val="FirstParagraph"/>
       </w:pPr>
       <w:r>
-        <w:t xml:space="preserve">The purpose of the S3 object classes is to specify the structure a set of inputs to CCMPP functions requires to be valid. They are not intended to be classes for a data bases or any other use-case.</w:t>
+        <w:t xml:space="preserve">The purpose of the S3 object classes is to specify the structure a set of inputs to CCMPP functions requires to be valid. They are not intended to be classes for databases or any other use-case.</w:t>
       </w:r>
     </w:p>
     <w:p>
@@ -1116,7 +1116,7 @@
         <w:t xml:space="preserve"> </w:t>
       </w:r>
       <w:r>
-        <w:t xml:space="preserve">class (Figure @ref(fig:S3-class-hierarchy-diagram)). Therefore, it has all the attributes of data frames plus two new attributes,</w:t>
+        <w:t xml:space="preserve">class (Figure @ref(fig:S3-class-hierarchy-diagram)). Therefore, it has all the attributes of data frames plus three new attributes,</w:t>
       </w:r>
       <w:r>
         <w:t xml:space="preserve"> </w:t>
@@ -1128,10 +1128,7 @@
         <w:t xml:space="preserve">dimensions</w:t>
       </w:r>
       <w:r>
-        <w:t xml:space="preserve"> </w:t>
-      </w:r>
-      <w:r>
-        <w:t xml:space="preserve">and</w:t>
+        <w:t xml:space="preserve">,</w:t>
       </w:r>
       <w:r>
         <w:t xml:space="preserve"> </w:t>
@@ -1141,6 +1138,18 @@
           <w:rStyle w:val="VerbatimChar"/>
         </w:rPr>
         <w:t xml:space="preserve">value_type</w:t>
+      </w:r>
+      <w:r>
+        <w:t xml:space="preserve">, and</w:t>
+      </w:r>
+      <w:r>
+        <w:t xml:space="preserve"> </w:t>
+      </w:r>
+      <w:r>
+        <w:rPr>
+          <w:rStyle w:val="VerbatimChar"/>
+        </w:rPr>
+        <w:t xml:space="preserve">value_scale</w:t>
       </w:r>
       <w:r>
         <w:t xml:space="preserve">.</w:t>
@@ -1335,6 +1344,70 @@
       </w:pPr>
       <w:r>
         <w:t xml:space="preserve">categorical</w:t>
+      </w:r>
+    </w:p>
+    <w:p>
+      <w:pPr>
+        <w:pStyle w:val="DefinitionTerm"/>
+      </w:pPr>
+      <w:r>
+        <w:t xml:space="preserve">“</w:t>
+      </w:r>
+      <w:r>
+        <w:t xml:space="preserve">value_scale</w:t>
+      </w:r>
+      <w:r>
+        <w:t xml:space="preserve">”</w:t>
+      </w:r>
+    </w:p>
+    <w:p>
+      <w:pPr>
+        <w:pStyle w:val="Definition"/>
+      </w:pPr>
+      <w:r>
+        <w:t xml:space="preserve">This attribute specifies the scale of the</w:t>
+      </w:r>
+      <w:r>
+        <w:t xml:space="preserve"> </w:t>
+      </w:r>
+      <w:r>
+        <w:rPr>
+          <w:rStyle w:val="VerbatimChar"/>
+        </w:rPr>
+        <w:t xml:space="preserve">value</w:t>
+      </w:r>
+      <w:r>
+        <w:t xml:space="preserve"> </w:t>
+      </w:r>
+      <w:r>
+        <w:t xml:space="preserve">column (see below). It is either a numeric scalar or</w:t>
+      </w:r>
+      <w:r>
+        <w:t xml:space="preserve"> </w:t>
+      </w:r>
+      <w:r>
+        <w:rPr>
+          <w:rStyle w:val="VerbatimChar"/>
+        </w:rPr>
+        <w:t xml:space="preserve">NA</w:t>
+      </w:r>
+      <w:r>
+        <w:t xml:space="preserve">. It is numeric only for objects with</w:t>
+      </w:r>
+      <w:r>
+        <w:t xml:space="preserve"> </w:t>
+      </w:r>
+      <w:r>
+        <w:t xml:space="preserve">“</w:t>
+      </w:r>
+      <w:r>
+        <w:t xml:space="preserve">value_type</w:t>
+      </w:r>
+      <w:r>
+        <w:t xml:space="preserve">”</w:t>
+      </w:r>
+      <w:r>
+        <w:t xml:space="preserve">s rate, real, count</w:t>
       </w:r>
     </w:p>
     <w:p>
@@ -5984,7 +6057,7 @@
         <w:rPr>
           <w:rStyle w:val="CommentTok"/>
         </w:rPr>
-        <w:t xml:space="preserve">#&gt; # value_type = 'real'.</w:t>
+        <w:t xml:space="preserve">#&gt; # value_type = 'real', value_scale = '1'.</w:t>
       </w:r>
       <w:r>
         <w:br/>
@@ -6168,7 +6241,7 @@
         <w:rPr>
           <w:rStyle w:val="CommentTok"/>
         </w:rPr>
-        <w:t xml:space="preserve">#&gt; # value_type = 'real'.</w:t>
+        <w:t xml:space="preserve">#&gt; # value_type = 'real', value_scale = '1'.</w:t>
       </w:r>
       <w:r>
         <w:br/>
@@ -6403,7 +6476,7 @@
         <w:rPr>
           <w:rStyle w:val="CommentTok"/>
         </w:rPr>
-        <w:t xml:space="preserve">#&gt; # value_type = 'count', age_span = '1', time_span = '1'.</w:t>
+        <w:t xml:space="preserve">#&gt; # value_type = 'count', value_scale = '1', age_span = '1', time_span = '1'.</w:t>
       </w:r>
       <w:r>
         <w:br/>
@@ -6578,7 +6651,7 @@
         <w:rPr>
           <w:rStyle w:val="CommentTok"/>
         </w:rPr>
-        <w:t xml:space="preserve">#&gt; # value_type = 'rate', age_span = '1', time_span = '1'.</w:t>
+        <w:t xml:space="preserve">#&gt; # value_type = 'rate', value_scale = '1', age_span = '1', time_span = '1'.</w:t>
       </w:r>
       <w:r>
         <w:br/>
@@ -6851,6 +6924,15 @@
         <w:rPr>
           <w:rStyle w:val="CommentTok"/>
         </w:rPr>
+        <w:t xml:space="preserve">#&gt; [1] "1"</w:t>
+      </w:r>
+      <w:r>
+        <w:br/>
+      </w:r>
+      <w:r>
+        <w:rPr>
+          <w:rStyle w:val="CommentTok"/>
+        </w:rPr>
         <w:t xml:space="preserve">#&gt; dimensions:  time, sex, age</w:t>
       </w:r>
       <w:r>
@@ -6860,34 +6942,43 @@
         <w:rPr>
           <w:rStyle w:val="CommentTok"/>
         </w:rPr>
-        <w:t xml:space="preserve">#&gt;       time:  range = [1950, 2019]</w:t>
-      </w:r>
-      <w:r>
-        <w:br/>
-      </w:r>
-      <w:r>
-        <w:rPr>
-          <w:rStyle w:val="CommentTok"/>
-        </w:rPr>
-        <w:t xml:space="preserve">#&gt;        age:  range = [0, 100]</w:t>
-      </w:r>
-      <w:r>
-        <w:br/>
-      </w:r>
-      <w:r>
-        <w:rPr>
-          <w:rStyle w:val="CommentTok"/>
-        </w:rPr>
-        <w:t xml:space="preserve">#&gt;        sex:  levels = female, male</w:t>
-      </w:r>
-      <w:r>
-        <w:br/>
-      </w:r>
-      <w:r>
-        <w:rPr>
-          <w:rStyle w:val="CommentTok"/>
-        </w:rPr>
-        <w:t xml:space="preserve">#&gt; value_type:  real</w:t>
+        <w:t xml:space="preserve">#&gt;        time:  range = [1950, 2019]</w:t>
+      </w:r>
+      <w:r>
+        <w:br/>
+      </w:r>
+      <w:r>
+        <w:rPr>
+          <w:rStyle w:val="CommentTok"/>
+        </w:rPr>
+        <w:t xml:space="preserve">#&gt;         age:  range = [0, 100]</w:t>
+      </w:r>
+      <w:r>
+        <w:br/>
+      </w:r>
+      <w:r>
+        <w:rPr>
+          <w:rStyle w:val="CommentTok"/>
+        </w:rPr>
+        <w:t xml:space="preserve">#&gt;         sex:  levels = female, male</w:t>
+      </w:r>
+      <w:r>
+        <w:br/>
+      </w:r>
+      <w:r>
+        <w:rPr>
+          <w:rStyle w:val="CommentTok"/>
+        </w:rPr>
+        <w:t xml:space="preserve">#&gt;  value_type:  real</w:t>
+      </w:r>
+      <w:r>
+        <w:br/>
+      </w:r>
+      <w:r>
+        <w:rPr>
+          <w:rStyle w:val="CommentTok"/>
+        </w:rPr>
+        <w:t xml:space="preserve">#&gt; value_scale:  1</w:t>
       </w:r>
       <w:r>
         <w:br/>
@@ -8806,6 +8897,15 @@
         <w:rPr>
           <w:rStyle w:val="CommentTok"/>
         </w:rPr>
+        <w:t xml:space="preserve">#&gt; [1] "1"</w:t>
+      </w:r>
+      <w:r>
+        <w:br/>
+      </w:r>
+      <w:r>
+        <w:rPr>
+          <w:rStyle w:val="CommentTok"/>
+        </w:rPr>
         <w:t xml:space="preserve">#&gt; dimensions:  time, sex, age</w:t>
       </w:r>
       <w:r>
@@ -8815,34 +8915,43 @@
         <w:rPr>
           <w:rStyle w:val="CommentTok"/>
         </w:rPr>
-        <w:t xml:space="preserve">#&gt;       time:  range = [1990, 1991]</w:t>
-      </w:r>
-      <w:r>
-        <w:br/>
-      </w:r>
-      <w:r>
-        <w:rPr>
-          <w:rStyle w:val="CommentTok"/>
-        </w:rPr>
-        <w:t xml:space="preserve">#&gt;        age:  range = [0, 100]</w:t>
-      </w:r>
-      <w:r>
-        <w:br/>
-      </w:r>
-      <w:r>
-        <w:rPr>
-          <w:rStyle w:val="CommentTok"/>
-        </w:rPr>
-        <w:t xml:space="preserve">#&gt;        sex:  levels = female, male</w:t>
-      </w:r>
-      <w:r>
-        <w:br/>
-      </w:r>
-      <w:r>
-        <w:rPr>
-          <w:rStyle w:val="CommentTok"/>
-        </w:rPr>
-        <w:t xml:space="preserve">#&gt; value_type:  real</w:t>
+        <w:t xml:space="preserve">#&gt;        time:  range = [1990, 1991]</w:t>
+      </w:r>
+      <w:r>
+        <w:br/>
+      </w:r>
+      <w:r>
+        <w:rPr>
+          <w:rStyle w:val="CommentTok"/>
+        </w:rPr>
+        <w:t xml:space="preserve">#&gt;         age:  range = [0, 100]</w:t>
+      </w:r>
+      <w:r>
+        <w:br/>
+      </w:r>
+      <w:r>
+        <w:rPr>
+          <w:rStyle w:val="CommentTok"/>
+        </w:rPr>
+        <w:t xml:space="preserve">#&gt;         sex:  levels = female, male</w:t>
+      </w:r>
+      <w:r>
+        <w:br/>
+      </w:r>
+      <w:r>
+        <w:rPr>
+          <w:rStyle w:val="CommentTok"/>
+        </w:rPr>
+        <w:t xml:space="preserve">#&gt;  value_type:  real</w:t>
+      </w:r>
+      <w:r>
+        <w:br/>
+      </w:r>
+      <w:r>
+        <w:rPr>
+          <w:rStyle w:val="CommentTok"/>
+        </w:rPr>
+        <w:t xml:space="preserve">#&gt; value_scale:  1</w:t>
       </w:r>
       <w:r>
         <w:br/>
@@ -9182,6 +9291,15 @@
         <w:rPr>
           <w:rStyle w:val="CommentTok"/>
         </w:rPr>
+        <w:t xml:space="preserve">#&gt; [1] "1"</w:t>
+      </w:r>
+      <w:r>
+        <w:br/>
+      </w:r>
+      <w:r>
+        <w:rPr>
+          <w:rStyle w:val="CommentTok"/>
+        </w:rPr>
         <w:t xml:space="preserve">#&gt; dimensions:  time, sex, age</w:t>
       </w:r>
       <w:r>
@@ -9191,34 +9309,43 @@
         <w:rPr>
           <w:rStyle w:val="CommentTok"/>
         </w:rPr>
-        <w:t xml:space="preserve">#&gt;       time:  range = [1990, 1991]</w:t>
-      </w:r>
-      <w:r>
-        <w:br/>
-      </w:r>
-      <w:r>
-        <w:rPr>
-          <w:rStyle w:val="CommentTok"/>
-        </w:rPr>
-        <w:t xml:space="preserve">#&gt;        age:  range = [0, 100]</w:t>
-      </w:r>
-      <w:r>
-        <w:br/>
-      </w:r>
-      <w:r>
-        <w:rPr>
-          <w:rStyle w:val="CommentTok"/>
-        </w:rPr>
-        <w:t xml:space="preserve">#&gt;        sex:  levels = male</w:t>
-      </w:r>
-      <w:r>
-        <w:br/>
-      </w:r>
-      <w:r>
-        <w:rPr>
-          <w:rStyle w:val="CommentTok"/>
-        </w:rPr>
-        <w:t xml:space="preserve">#&gt; value_type:  real</w:t>
+        <w:t xml:space="preserve">#&gt;        time:  range = [1990, 1991]</w:t>
+      </w:r>
+      <w:r>
+        <w:br/>
+      </w:r>
+      <w:r>
+        <w:rPr>
+          <w:rStyle w:val="CommentTok"/>
+        </w:rPr>
+        <w:t xml:space="preserve">#&gt;         age:  range = [0, 100]</w:t>
+      </w:r>
+      <w:r>
+        <w:br/>
+      </w:r>
+      <w:r>
+        <w:rPr>
+          <w:rStyle w:val="CommentTok"/>
+        </w:rPr>
+        <w:t xml:space="preserve">#&gt;         sex:  levels = male</w:t>
+      </w:r>
+      <w:r>
+        <w:br/>
+      </w:r>
+      <w:r>
+        <w:rPr>
+          <w:rStyle w:val="CommentTok"/>
+        </w:rPr>
+        <w:t xml:space="preserve">#&gt;  value_type:  real</w:t>
+      </w:r>
+      <w:r>
+        <w:br/>
+      </w:r>
+      <w:r>
+        <w:rPr>
+          <w:rStyle w:val="CommentTok"/>
+        </w:rPr>
+        <w:t xml:space="preserve">#&gt; value_scale:  1</w:t>
       </w:r>
       <w:r>
         <w:br/>
@@ -9599,9 +9726,122 @@
 <file path=word/numbering.xml><?xml version="1.0" encoding="utf-8"?>
 <w:numbering xmlns:wpc="http://schemas.microsoft.com/office/word/2010/wordprocessingCanvas" xmlns:cx="http://schemas.microsoft.com/office/drawing/2014/chartex" xmlns:cx1="http://schemas.microsoft.com/office/drawing/2015/9/8/chartex" xmlns:cx2="http://schemas.microsoft.com/office/drawing/2015/10/21/chartex" xmlns:cx3="http://schemas.microsoft.com/office/drawing/2016/5/9/chartex" xmlns:cx4="http://schemas.microsoft.com/office/drawing/2016/5/10/chartex" xmlns:cx5="http://schemas.microsoft.com/office/drawing/2016/5/11/chartex" xmlns:cx6="http://schemas.microsoft.com/office/drawing/2016/5/12/chartex" xmlns:cx7="http://schemas.microsoft.com/office/drawing/2016/5/13/chartex" xmlns:cx8="http://schemas.microsoft.com/office/drawing/2016/5/14/chartex" xmlns:mc="http://schemas.openxmlformats.org/markup-compatibility/2006" xmlns:aink="http://schemas.microsoft.com/office/drawing/2016/ink" xmlns:am3d="http://schemas.microsoft.com/office/drawing/2017/model3d" xmlns:o="urn:schemas-microsoft-com:office:office" xmlns:r="http://schemas.openxmlformats.org/officeDocument/2006/relationships" xmlns:m="http://schemas.openxmlformats.org/officeDocument/2006/math" xmlns:v="urn:schemas-microsoft-com:vml" xmlns:wp14="http://schemas.microsoft.com/office/word/2010/wordprocessingDrawing" xmlns:wp="http://schemas.openxmlformats.org/drawingml/2006/wordprocessingDrawing" xmlns:w10="urn:schemas-microsoft-com:office:word" xmlns:w="http://schemas.openxmlformats.org/wordprocessingml/2006/main" xmlns:w14="http://schemas.microsoft.com/office/word/2010/wordml" xmlns:w15="http://schemas.microsoft.com/office/word/2012/wordml" xmlns:w16cid="http://schemas.microsoft.com/office/word/2016/wordml/cid" xmlns:w16se="http://schemas.microsoft.com/office/word/2015/wordml/symex" xmlns:wpg="http://schemas.microsoft.com/office/word/2010/wordprocessingGroup" xmlns:wpi="http://schemas.microsoft.com/office/word/2010/wordprocessingInk" xmlns:wne="http://schemas.microsoft.com/office/word/2006/wordml" xmlns:wps="http://schemas.microsoft.com/office/word/2010/wordprocessingShape" mc:Ignorable="w14 w15 w16se w16cid wp14">
   <w:abstractNum w:abstractNumId="0" w15:restartNumberingAfterBreak="0">
+    <w:nsid w:val="EA454B4C"/>
+    <w:multiLevelType w:val="multilevel"/>
+    <w:tmpl w:val="55ACFBBC"/>
+    <w:lvl w:ilvl="0">
+      <w:start w:val="1"/>
+      <w:numFmt w:val="decimal"/>
+      <w:lvlText w:val="%1."/>
+      <w:lvlJc w:val="left"/>
+      <w:pPr>
+        <w:tabs>
+          <w:tab w:val="num" w:pos="0"/>
+        </w:tabs>
+        <w:ind w:left="480" w:hanging="480"/>
+      </w:pPr>
+    </w:lvl>
+    <w:lvl w:ilvl="1">
+      <w:start w:val="1"/>
+      <w:numFmt w:val="decimal"/>
+      <w:lvlText w:val="%2."/>
+      <w:lvlJc w:val="left"/>
+      <w:pPr>
+        <w:tabs>
+          <w:tab w:val="num" w:pos="720"/>
+        </w:tabs>
+        <w:ind w:left="1200" w:hanging="480"/>
+      </w:pPr>
+    </w:lvl>
+    <w:lvl w:ilvl="2">
+      <w:start w:val="1"/>
+      <w:numFmt w:val="decimal"/>
+      <w:lvlText w:val="%3."/>
+      <w:lvlJc w:val="left"/>
+      <w:pPr>
+        <w:tabs>
+          <w:tab w:val="num" w:pos="1440"/>
+        </w:tabs>
+        <w:ind w:left="1920" w:hanging="480"/>
+      </w:pPr>
+    </w:lvl>
+    <w:lvl w:ilvl="3">
+      <w:start w:val="1"/>
+      <w:numFmt w:val="decimal"/>
+      <w:lvlText w:val="%4."/>
+      <w:lvlJc w:val="left"/>
+      <w:pPr>
+        <w:tabs>
+          <w:tab w:val="num" w:pos="2160"/>
+        </w:tabs>
+        <w:ind w:left="2640" w:hanging="480"/>
+      </w:pPr>
+    </w:lvl>
+    <w:lvl w:ilvl="4">
+      <w:start w:val="1"/>
+      <w:numFmt w:val="decimal"/>
+      <w:lvlText w:val="%5."/>
+      <w:lvlJc w:val="left"/>
+      <w:pPr>
+        <w:tabs>
+          <w:tab w:val="num" w:pos="2880"/>
+        </w:tabs>
+        <w:ind w:left="3360" w:hanging="480"/>
+      </w:pPr>
+    </w:lvl>
+    <w:lvl w:ilvl="5">
+      <w:start w:val="1"/>
+      <w:numFmt w:val="decimal"/>
+      <w:lvlText w:val="%6."/>
+      <w:lvlJc w:val="left"/>
+      <w:pPr>
+        <w:tabs>
+          <w:tab w:val="num" w:pos="3600"/>
+        </w:tabs>
+        <w:ind w:left="4080" w:hanging="480"/>
+      </w:pPr>
+    </w:lvl>
+    <w:lvl w:ilvl="6">
+      <w:start w:val="1"/>
+      <w:numFmt w:val="decimal"/>
+      <w:lvlText w:val="%7."/>
+      <w:lvlJc w:val="left"/>
+      <w:pPr>
+        <w:tabs>
+          <w:tab w:val="num" w:pos="4320"/>
+        </w:tabs>
+        <w:ind w:left="4800" w:hanging="480"/>
+      </w:pPr>
+    </w:lvl>
+    <w:lvl w:ilvl="7">
+      <w:start w:val="1"/>
+      <w:numFmt w:val="decimal"/>
+      <w:lvlText w:val="%8."/>
+      <w:lvlJc w:val="left"/>
+      <w:pPr>
+        <w:tabs>
+          <w:tab w:val="num" w:pos="5040"/>
+        </w:tabs>
+        <w:ind w:left="5520" w:hanging="480"/>
+      </w:pPr>
+    </w:lvl>
+    <w:lvl w:ilvl="8">
+      <w:start w:val="1"/>
+      <w:numFmt w:val="decimal"/>
+      <w:lvlText w:val="%9."/>
+      <w:lvlJc w:val="left"/>
+      <w:pPr>
+        <w:tabs>
+          <w:tab w:val="num" w:pos="5760"/>
+        </w:tabs>
+        <w:ind w:left="6240" w:hanging="480"/>
+      </w:pPr>
+    </w:lvl>
+  </w:abstractNum>
+  <w:abstractNum w:abstractNumId="1" w15:restartNumberingAfterBreak="0">
     <w:nsid w:val="FFFFFF7C"/>
     <w:multiLevelType w:val="singleLevel"/>
-    <w:tmpl w:val="6F128CC0"/>
+    <w:tmpl w:val="41A831A0"/>
     <w:lvl w:ilvl="0">
       <w:start w:val="1"/>
       <w:numFmt w:val="decimal"/>
@@ -9615,10 +9855,10 @@
       </w:pPr>
     </w:lvl>
   </w:abstractNum>
-  <w:abstractNum w:abstractNumId="1" w15:restartNumberingAfterBreak="0">
+  <w:abstractNum w:abstractNumId="2" w15:restartNumberingAfterBreak="0">
     <w:nsid w:val="FFFFFF7D"/>
     <w:multiLevelType w:val="singleLevel"/>
-    <w:tmpl w:val="DAA0AA1C"/>
+    <w:tmpl w:val="9F482DB0"/>
     <w:lvl w:ilvl="0">
       <w:start w:val="1"/>
       <w:numFmt w:val="decimal"/>
@@ -9632,10 +9872,10 @@
       </w:pPr>
     </w:lvl>
   </w:abstractNum>
-  <w:abstractNum w:abstractNumId="2" w15:restartNumberingAfterBreak="0">
+  <w:abstractNum w:abstractNumId="3" w15:restartNumberingAfterBreak="0">
     <w:nsid w:val="FFFFFF7E"/>
     <w:multiLevelType w:val="singleLevel"/>
-    <w:tmpl w:val="C6928A44"/>
+    <w:tmpl w:val="E564B656"/>
     <w:lvl w:ilvl="0">
       <w:start w:val="1"/>
       <w:numFmt w:val="decimal"/>
@@ -9649,10 +9889,10 @@
       </w:pPr>
     </w:lvl>
   </w:abstractNum>
-  <w:abstractNum w:abstractNumId="3" w15:restartNumberingAfterBreak="0">
+  <w:abstractNum w:abstractNumId="4" w15:restartNumberingAfterBreak="0">
     <w:nsid w:val="FFFFFF7F"/>
     <w:multiLevelType w:val="singleLevel"/>
-    <w:tmpl w:val="75ACADB0"/>
+    <w:tmpl w:val="F136249C"/>
     <w:lvl w:ilvl="0">
       <w:start w:val="1"/>
       <w:numFmt w:val="decimal"/>
@@ -9666,10 +9906,10 @@
       </w:pPr>
     </w:lvl>
   </w:abstractNum>
-  <w:abstractNum w:abstractNumId="4" w15:restartNumberingAfterBreak="0">
+  <w:abstractNum w:abstractNumId="5" w15:restartNumberingAfterBreak="0">
     <w:nsid w:val="FFFFFF80"/>
     <w:multiLevelType w:val="singleLevel"/>
-    <w:tmpl w:val="217AC734"/>
+    <w:tmpl w:val="DCC6465A"/>
     <w:lvl w:ilvl="0">
       <w:start w:val="1"/>
       <w:numFmt w:val="bullet"/>
@@ -9686,10 +9926,10 @@
       </w:rPr>
     </w:lvl>
   </w:abstractNum>
-  <w:abstractNum w:abstractNumId="5" w15:restartNumberingAfterBreak="0">
+  <w:abstractNum w:abstractNumId="6" w15:restartNumberingAfterBreak="0">
     <w:nsid w:val="FFFFFF81"/>
     <w:multiLevelType w:val="singleLevel"/>
-    <w:tmpl w:val="AD4E1D30"/>
+    <w:tmpl w:val="0546887E"/>
     <w:lvl w:ilvl="0">
       <w:start w:val="1"/>
       <w:numFmt w:val="bullet"/>
@@ -9706,10 +9946,10 @@
       </w:rPr>
     </w:lvl>
   </w:abstractNum>
-  <w:abstractNum w:abstractNumId="6" w15:restartNumberingAfterBreak="0">
+  <w:abstractNum w:abstractNumId="7" w15:restartNumberingAfterBreak="0">
     <w:nsid w:val="FFFFFF82"/>
     <w:multiLevelType w:val="singleLevel"/>
-    <w:tmpl w:val="680C027C"/>
+    <w:tmpl w:val="3F9CAEA2"/>
     <w:lvl w:ilvl="0">
       <w:start w:val="1"/>
       <w:numFmt w:val="bullet"/>
@@ -9726,10 +9966,10 @@
       </w:rPr>
     </w:lvl>
   </w:abstractNum>
-  <w:abstractNum w:abstractNumId="7" w15:restartNumberingAfterBreak="0">
+  <w:abstractNum w:abstractNumId="8" w15:restartNumberingAfterBreak="0">
     <w:nsid w:val="FFFFFF83"/>
     <w:multiLevelType w:val="singleLevel"/>
-    <w:tmpl w:val="4F5E5D9A"/>
+    <w:tmpl w:val="A162C78E"/>
     <w:lvl w:ilvl="0">
       <w:start w:val="1"/>
       <w:numFmt w:val="bullet"/>
@@ -9746,10 +9986,10 @@
       </w:rPr>
     </w:lvl>
   </w:abstractNum>
-  <w:abstractNum w:abstractNumId="8" w15:restartNumberingAfterBreak="0">
+  <w:abstractNum w:abstractNumId="9" w15:restartNumberingAfterBreak="0">
     <w:nsid w:val="FFFFFF88"/>
     <w:multiLevelType w:val="singleLevel"/>
-    <w:tmpl w:val="CA7202F2"/>
+    <w:tmpl w:val="423AF8BC"/>
     <w:lvl w:ilvl="0">
       <w:start w:val="1"/>
       <w:numFmt w:val="decimal"/>
@@ -9763,10 +10003,10 @@
       </w:pPr>
     </w:lvl>
   </w:abstractNum>
-  <w:abstractNum w:abstractNumId="9" w15:restartNumberingAfterBreak="0">
+  <w:abstractNum w:abstractNumId="10" w15:restartNumberingAfterBreak="0">
     <w:nsid w:val="FFFFFF89"/>
     <w:multiLevelType w:val="singleLevel"/>
-    <w:tmpl w:val="24CE3B88"/>
+    <w:tmpl w:val="35961930"/>
     <w:lvl w:ilvl="0">
       <w:start w:val="1"/>
       <w:numFmt w:val="bullet"/>
@@ -9783,7 +10023,7 @@
       </w:rPr>
     </w:lvl>
   </w:abstractNum>
-  <w:abstractNum w:abstractNumId="10" w15:restartNumberingAfterBreak="0">
+  <w:abstractNum w:abstractNumId="11" w15:restartNumberingAfterBreak="0">
     <w:nsid w:val="02B515DE"/>
     <w:multiLevelType w:val="multilevel"/>
     <w:tmpl w:val="0409001F"/>
@@ -9869,7 +10109,7 @@
       </w:pPr>
     </w:lvl>
   </w:abstractNum>
-  <w:abstractNum w:abstractNumId="11" w15:restartNumberingAfterBreak="0">
+  <w:abstractNum w:abstractNumId="12" w15:restartNumberingAfterBreak="0">
     <w:nsid w:val="03D0665E"/>
     <w:multiLevelType w:val="hybridMultilevel"/>
     <w:tmpl w:val="D16A8EEA"/>
@@ -9955,7 +10195,7 @@
       </w:pPr>
     </w:lvl>
   </w:abstractNum>
-  <w:abstractNum w:abstractNumId="12" w15:restartNumberingAfterBreak="0">
+  <w:abstractNum w:abstractNumId="13" w15:restartNumberingAfterBreak="0">
     <w:nsid w:val="081A78FB"/>
     <w:multiLevelType w:val="multilevel"/>
     <w:tmpl w:val="0409001D"/>
@@ -10041,7 +10281,7 @@
       </w:pPr>
     </w:lvl>
   </w:abstractNum>
-  <w:abstractNum w:abstractNumId="13" w15:restartNumberingAfterBreak="0">
+  <w:abstractNum w:abstractNumId="14" w15:restartNumberingAfterBreak="0">
     <w:nsid w:val="0B2F3CA6"/>
     <w:multiLevelType w:val="multilevel"/>
     <w:tmpl w:val="0409001D"/>
@@ -10127,7 +10367,7 @@
       </w:pPr>
     </w:lvl>
   </w:abstractNum>
-  <w:abstractNum w:abstractNumId="14" w15:restartNumberingAfterBreak="0">
+  <w:abstractNum w:abstractNumId="15" w15:restartNumberingAfterBreak="0">
     <w:nsid w:val="15C5697B"/>
     <w:multiLevelType w:val="multilevel"/>
     <w:tmpl w:val="0409001D"/>
@@ -10213,7 +10453,7 @@
       </w:pPr>
     </w:lvl>
   </w:abstractNum>
-  <w:abstractNum w:abstractNumId="15" w15:restartNumberingAfterBreak="0">
+  <w:abstractNum w:abstractNumId="16" w15:restartNumberingAfterBreak="0">
     <w:nsid w:val="15C67E5E"/>
     <w:multiLevelType w:val="hybridMultilevel"/>
     <w:tmpl w:val="96002BDA"/>
@@ -10325,7 +10565,7 @@
       </w:rPr>
     </w:lvl>
   </w:abstractNum>
-  <w:abstractNum w:abstractNumId="16" w15:restartNumberingAfterBreak="0">
+  <w:abstractNum w:abstractNumId="17" w15:restartNumberingAfterBreak="0">
     <w:nsid w:val="188A188F"/>
     <w:multiLevelType w:val="hybridMultilevel"/>
     <w:tmpl w:val="E1089690"/>
@@ -10437,7 +10677,7 @@
       </w:rPr>
     </w:lvl>
   </w:abstractNum>
-  <w:abstractNum w:abstractNumId="17" w15:restartNumberingAfterBreak="0">
+  <w:abstractNum w:abstractNumId="18" w15:restartNumberingAfterBreak="0">
     <w:nsid w:val="298929E5"/>
     <w:multiLevelType w:val="multilevel"/>
     <w:tmpl w:val="0409001F"/>
@@ -10523,7 +10763,7 @@
       </w:pPr>
     </w:lvl>
   </w:abstractNum>
-  <w:abstractNum w:abstractNumId="18" w15:restartNumberingAfterBreak="0">
+  <w:abstractNum w:abstractNumId="19" w15:restartNumberingAfterBreak="0">
     <w:nsid w:val="2B7977E7"/>
     <w:multiLevelType w:val="hybridMultilevel"/>
     <w:tmpl w:val="428ED6F2"/>
@@ -10609,7 +10849,111 @@
       </w:pPr>
     </w:lvl>
   </w:abstractNum>
-  <w:abstractNum w:abstractNumId="19" w15:restartNumberingAfterBreak="0">
+  <w:abstractNum w:abstractNumId="20" w15:restartNumberingAfterBreak="0">
+    <w:nsid w:val="2C1AE401"/>
+    <w:multiLevelType w:val="multilevel"/>
+    <w:tmpl w:val="294A78E4"/>
+    <w:lvl w:ilvl="0">
+      <w:numFmt w:val="bullet"/>
+      <w:lvlText w:val=" "/>
+      <w:lvlJc w:val="left"/>
+      <w:pPr>
+        <w:tabs>
+          <w:tab w:val="num" w:pos="0"/>
+        </w:tabs>
+        <w:ind w:left="480" w:hanging="480"/>
+      </w:pPr>
+    </w:lvl>
+    <w:lvl w:ilvl="1">
+      <w:numFmt w:val="bullet"/>
+      <w:lvlText w:val=" "/>
+      <w:lvlJc w:val="left"/>
+      <w:pPr>
+        <w:tabs>
+          <w:tab w:val="num" w:pos="720"/>
+        </w:tabs>
+        <w:ind w:left="1200" w:hanging="480"/>
+      </w:pPr>
+    </w:lvl>
+    <w:lvl w:ilvl="2">
+      <w:numFmt w:val="bullet"/>
+      <w:lvlText w:val=" "/>
+      <w:lvlJc w:val="left"/>
+      <w:pPr>
+        <w:tabs>
+          <w:tab w:val="num" w:pos="1440"/>
+        </w:tabs>
+        <w:ind w:left="1920" w:hanging="480"/>
+      </w:pPr>
+    </w:lvl>
+    <w:lvl w:ilvl="3">
+      <w:numFmt w:val="bullet"/>
+      <w:lvlText w:val=" "/>
+      <w:lvlJc w:val="left"/>
+      <w:pPr>
+        <w:tabs>
+          <w:tab w:val="num" w:pos="2160"/>
+        </w:tabs>
+        <w:ind w:left="2640" w:hanging="480"/>
+      </w:pPr>
+    </w:lvl>
+    <w:lvl w:ilvl="4">
+      <w:numFmt w:val="bullet"/>
+      <w:lvlText w:val=" "/>
+      <w:lvlJc w:val="left"/>
+      <w:pPr>
+        <w:tabs>
+          <w:tab w:val="num" w:pos="2880"/>
+        </w:tabs>
+        <w:ind w:left="3360" w:hanging="480"/>
+      </w:pPr>
+    </w:lvl>
+    <w:lvl w:ilvl="5">
+      <w:numFmt w:val="bullet"/>
+      <w:lvlText w:val=" "/>
+      <w:lvlJc w:val="left"/>
+      <w:pPr>
+        <w:tabs>
+          <w:tab w:val="num" w:pos="3600"/>
+        </w:tabs>
+        <w:ind w:left="4080" w:hanging="480"/>
+      </w:pPr>
+    </w:lvl>
+    <w:lvl w:ilvl="6">
+      <w:numFmt w:val="bullet"/>
+      <w:lvlText w:val=" "/>
+      <w:lvlJc w:val="left"/>
+      <w:pPr>
+        <w:tabs>
+          <w:tab w:val="num" w:pos="4320"/>
+        </w:tabs>
+        <w:ind w:left="4800" w:hanging="480"/>
+      </w:pPr>
+    </w:lvl>
+    <w:lvl w:ilvl="7">
+      <w:numFmt w:val="bullet"/>
+      <w:lvlText w:val=" "/>
+      <w:lvlJc w:val="left"/>
+      <w:pPr>
+        <w:tabs>
+          <w:tab w:val="num" w:pos="5040"/>
+        </w:tabs>
+        <w:ind w:left="5520" w:hanging="480"/>
+      </w:pPr>
+    </w:lvl>
+    <w:lvl w:ilvl="8">
+      <w:numFmt w:val="bullet"/>
+      <w:lvlText w:val=" "/>
+      <w:lvlJc w:val="left"/>
+      <w:pPr>
+        <w:tabs>
+          <w:tab w:val="num" w:pos="5760"/>
+        </w:tabs>
+        <w:ind w:left="6240" w:hanging="480"/>
+      </w:pPr>
+    </w:lvl>
+  </w:abstractNum>
+  <w:abstractNum w:abstractNumId="21" w15:restartNumberingAfterBreak="0">
     <w:nsid w:val="2EDE304E"/>
     <w:multiLevelType w:val="multilevel"/>
     <w:tmpl w:val="0409001D"/>
@@ -10695,7 +11039,7 @@
       </w:pPr>
     </w:lvl>
   </w:abstractNum>
-  <w:abstractNum w:abstractNumId="20" w15:restartNumberingAfterBreak="0">
+  <w:abstractNum w:abstractNumId="22" w15:restartNumberingAfterBreak="0">
     <w:nsid w:val="38710F14"/>
     <w:multiLevelType w:val="hybridMultilevel"/>
     <w:tmpl w:val="57C816A4"/>
@@ -10781,7 +11125,7 @@
       </w:pPr>
     </w:lvl>
   </w:abstractNum>
-  <w:abstractNum w:abstractNumId="21" w15:restartNumberingAfterBreak="0">
+  <w:abstractNum w:abstractNumId="23" w15:restartNumberingAfterBreak="0">
     <w:nsid w:val="3AEB0273"/>
     <w:multiLevelType w:val="multilevel"/>
     <w:tmpl w:val="526206A0"/>
@@ -10868,7 +11212,7 @@
       </w:pPr>
     </w:lvl>
   </w:abstractNum>
-  <w:abstractNum w:abstractNumId="22" w15:restartNumberingAfterBreak="0">
+  <w:abstractNum w:abstractNumId="24" w15:restartNumberingAfterBreak="0">
     <w:nsid w:val="3B197C2C"/>
     <w:multiLevelType w:val="hybridMultilevel"/>
     <w:tmpl w:val="57C816A4"/>
@@ -10954,7 +11298,7 @@
       </w:pPr>
     </w:lvl>
   </w:abstractNum>
-  <w:abstractNum w:abstractNumId="23" w15:restartNumberingAfterBreak="0">
+  <w:abstractNum w:abstractNumId="25" w15:restartNumberingAfterBreak="0">
     <w:nsid w:val="43F8503E"/>
     <w:multiLevelType w:val="multilevel"/>
     <w:tmpl w:val="0409001F"/>
@@ -11040,7 +11384,7 @@
       </w:pPr>
     </w:lvl>
   </w:abstractNum>
-  <w:abstractNum w:abstractNumId="24" w15:restartNumberingAfterBreak="0">
+  <w:abstractNum w:abstractNumId="26" w15:restartNumberingAfterBreak="0">
     <w:nsid w:val="484C4F29"/>
     <w:multiLevelType w:val="multilevel"/>
     <w:tmpl w:val="D8061F64"/>
@@ -11127,7 +11471,7 @@
       </w:pPr>
     </w:lvl>
   </w:abstractNum>
-  <w:abstractNum w:abstractNumId="25" w15:restartNumberingAfterBreak="0">
+  <w:abstractNum w:abstractNumId="27" w15:restartNumberingAfterBreak="0">
     <w:nsid w:val="54F20139"/>
     <w:multiLevelType w:val="hybridMultilevel"/>
     <w:tmpl w:val="1388B71A"/>
@@ -11213,7 +11557,7 @@
       </w:pPr>
     </w:lvl>
   </w:abstractNum>
-  <w:abstractNum w:abstractNumId="26" w15:restartNumberingAfterBreak="0">
+  <w:abstractNum w:abstractNumId="28" w15:restartNumberingAfterBreak="0">
     <w:nsid w:val="55641885"/>
     <w:multiLevelType w:val="hybridMultilevel"/>
     <w:tmpl w:val="9F062168"/>
@@ -11299,7 +11643,7 @@
       </w:pPr>
     </w:lvl>
   </w:abstractNum>
-  <w:abstractNum w:abstractNumId="27" w15:restartNumberingAfterBreak="0">
+  <w:abstractNum w:abstractNumId="29" w15:restartNumberingAfterBreak="0">
     <w:nsid w:val="59350CFB"/>
     <w:multiLevelType w:val="multilevel"/>
     <w:tmpl w:val="9DF09F08"/>
@@ -11386,7 +11730,7 @@
       </w:pPr>
     </w:lvl>
   </w:abstractNum>
-  <w:abstractNum w:abstractNumId="28" w15:restartNumberingAfterBreak="0">
+  <w:abstractNum w:abstractNumId="30" w15:restartNumberingAfterBreak="0">
     <w:nsid w:val="5DEC6B47"/>
     <w:multiLevelType w:val="multilevel"/>
     <w:tmpl w:val="604E1C0A"/>
@@ -11473,7 +11817,7 @@
       </w:pPr>
     </w:lvl>
   </w:abstractNum>
-  <w:abstractNum w:abstractNumId="29" w15:restartNumberingAfterBreak="0">
+  <w:abstractNum w:abstractNumId="31" w15:restartNumberingAfterBreak="0">
     <w:nsid w:val="620D6B02"/>
     <w:multiLevelType w:val="hybridMultilevel"/>
     <w:tmpl w:val="D584A812"/>
@@ -11562,7 +11906,7 @@
       </w:pPr>
     </w:lvl>
   </w:abstractNum>
-  <w:abstractNum w:abstractNumId="30" w15:restartNumberingAfterBreak="0">
+  <w:abstractNum w:abstractNumId="32" w15:restartNumberingAfterBreak="0">
     <w:nsid w:val="6E9514D7"/>
     <w:multiLevelType w:val="multilevel"/>
     <w:tmpl w:val="0409001F"/>
@@ -11648,7 +11992,111 @@
       </w:pPr>
     </w:lvl>
   </w:abstractNum>
-  <w:abstractNum w:abstractNumId="31" w15:restartNumberingAfterBreak="0">
+  <w:abstractNum w:abstractNumId="33" w15:restartNumberingAfterBreak="0">
+    <w:nsid w:val="71315DCA"/>
+    <w:multiLevelType w:val="multilevel"/>
+    <w:tmpl w:val="F2C2AA00"/>
+    <w:lvl w:ilvl="0">
+      <w:numFmt w:val="bullet"/>
+      <w:lvlText w:val="•"/>
+      <w:lvlJc w:val="left"/>
+      <w:pPr>
+        <w:tabs>
+          <w:tab w:val="num" w:pos="480"/>
+        </w:tabs>
+        <w:ind w:left="960" w:hanging="480"/>
+      </w:pPr>
+    </w:lvl>
+    <w:lvl w:ilvl="1">
+      <w:numFmt w:val="bullet"/>
+      <w:lvlText w:val="–"/>
+      <w:lvlJc w:val="left"/>
+      <w:pPr>
+        <w:tabs>
+          <w:tab w:val="num" w:pos="1200"/>
+        </w:tabs>
+        <w:ind w:left="1680" w:hanging="480"/>
+      </w:pPr>
+    </w:lvl>
+    <w:lvl w:ilvl="2">
+      <w:numFmt w:val="bullet"/>
+      <w:lvlText w:val="•"/>
+      <w:lvlJc w:val="left"/>
+      <w:pPr>
+        <w:tabs>
+          <w:tab w:val="num" w:pos="1920"/>
+        </w:tabs>
+        <w:ind w:left="2400" w:hanging="480"/>
+      </w:pPr>
+    </w:lvl>
+    <w:lvl w:ilvl="3">
+      <w:numFmt w:val="bullet"/>
+      <w:lvlText w:val="–"/>
+      <w:lvlJc w:val="left"/>
+      <w:pPr>
+        <w:tabs>
+          <w:tab w:val="num" w:pos="2640"/>
+        </w:tabs>
+        <w:ind w:left="3120" w:hanging="480"/>
+      </w:pPr>
+    </w:lvl>
+    <w:lvl w:ilvl="4">
+      <w:numFmt w:val="bullet"/>
+      <w:lvlText w:val="•"/>
+      <w:lvlJc w:val="left"/>
+      <w:pPr>
+        <w:tabs>
+          <w:tab w:val="num" w:pos="3360"/>
+        </w:tabs>
+        <w:ind w:left="3840" w:hanging="480"/>
+      </w:pPr>
+    </w:lvl>
+    <w:lvl w:ilvl="5">
+      <w:numFmt w:val="bullet"/>
+      <w:lvlText w:val="–"/>
+      <w:lvlJc w:val="left"/>
+      <w:pPr>
+        <w:tabs>
+          <w:tab w:val="num" w:pos="4080"/>
+        </w:tabs>
+        <w:ind w:left="4560" w:hanging="480"/>
+      </w:pPr>
+    </w:lvl>
+    <w:lvl w:ilvl="6">
+      <w:numFmt w:val="bullet"/>
+      <w:lvlText w:val="•"/>
+      <w:lvlJc w:val="left"/>
+      <w:pPr>
+        <w:tabs>
+          <w:tab w:val="num" w:pos="4800"/>
+        </w:tabs>
+        <w:ind w:left="5280" w:hanging="480"/>
+      </w:pPr>
+    </w:lvl>
+    <w:lvl w:ilvl="7">
+      <w:numFmt w:val="bullet"/>
+      <w:lvlText w:val="–"/>
+      <w:lvlJc w:val="left"/>
+      <w:pPr>
+        <w:tabs>
+          <w:tab w:val="num" w:pos="5520"/>
+        </w:tabs>
+        <w:ind w:left="6000" w:hanging="480"/>
+      </w:pPr>
+    </w:lvl>
+    <w:lvl w:ilvl="8">
+      <w:numFmt w:val="bullet"/>
+      <w:lvlText w:val="•"/>
+      <w:lvlJc w:val="left"/>
+      <w:pPr>
+        <w:tabs>
+          <w:tab w:val="num" w:pos="6240"/>
+        </w:tabs>
+        <w:ind w:left="6720" w:hanging="480"/>
+      </w:pPr>
+    </w:lvl>
+  </w:abstractNum>
+  <w:abstractNum w:abstractNumId="34" w15:restartNumberingAfterBreak="0">
     <w:nsid w:val="7D8C2C6D"/>
     <w:multiLevelType w:val="multilevel"/>
     <w:tmpl w:val="04090023"/>
@@ -11735,7 +12183,7 @@
       </w:pPr>
     </w:lvl>
   </w:abstractNum>
-  <w:abstractNum w:abstractNumId="32" w15:restartNumberingAfterBreak="0">
+  <w:abstractNum w:abstractNumId="35" w15:restartNumberingAfterBreak="0">
     <w:nsid w:val="7F7E4D3C"/>
     <w:multiLevelType w:val="hybridMultilevel"/>
     <w:tmpl w:val="073C05C8"/>
@@ -12167,103 +12615,175 @@
     </w:lvl>
   </w:abstractNum>
   <w:num w:numId="1">
+    <w:abstractNumId w:val="29"/>
+  </w:num>
+  <w:num w:numId="2">
+    <w:abstractNumId w:val="14"/>
+  </w:num>
+  <w:num w:numId="3">
+    <w:abstractNumId w:val="11"/>
+  </w:num>
+  <w:num w:numId="4">
+    <w:abstractNumId w:val="32"/>
+  </w:num>
+  <w:num w:numId="5">
+    <w:abstractNumId w:val="15"/>
+  </w:num>
+  <w:num w:numId="6">
+    <w:abstractNumId w:val="23"/>
+  </w:num>
+  <w:num w:numId="7">
+    <w:abstractNumId w:val="26"/>
+  </w:num>
+  <w:num w:numId="8">
+    <w:abstractNumId w:val="10"/>
+  </w:num>
+  <w:num w:numId="9">
+    <w:abstractNumId w:val="8"/>
+  </w:num>
+  <w:num w:numId="10">
+    <w:abstractNumId w:val="7"/>
+  </w:num>
+  <w:num w:numId="11">
+    <w:abstractNumId w:val="6"/>
+  </w:num>
+  <w:num w:numId="12">
+    <w:abstractNumId w:val="5"/>
+  </w:num>
+  <w:num w:numId="13">
+    <w:abstractNumId w:val="9"/>
+  </w:num>
+  <w:num w:numId="14">
+    <w:abstractNumId w:val="4"/>
+  </w:num>
+  <w:num w:numId="15">
+    <w:abstractNumId w:val="3"/>
+  </w:num>
+  <w:num w:numId="16">
+    <w:abstractNumId w:val="2"/>
+  </w:num>
+  <w:num w:numId="17">
+    <w:abstractNumId w:val="1"/>
+  </w:num>
+  <w:num w:numId="18">
+    <w:abstractNumId w:val="18"/>
+  </w:num>
+  <w:num w:numId="19">
+    <w:abstractNumId w:val="21"/>
+  </w:num>
+  <w:num w:numId="20">
+    <w:abstractNumId w:val="30"/>
+  </w:num>
+  <w:num w:numId="21">
+    <w:abstractNumId w:val="25"/>
+  </w:num>
+  <w:num w:numId="22">
+    <w:abstractNumId w:val="13"/>
+  </w:num>
+  <w:num w:numId="23">
+    <w:abstractNumId w:val="34"/>
+  </w:num>
+  <w:num w:numId="24">
+    <w:abstractNumId w:val="35"/>
+  </w:num>
+  <w:num w:numId="25">
     <w:abstractNumId w:val="27"/>
   </w:num>
-  <w:num w:numId="2">
-    <w:abstractNumId w:val="13"/>
+  <w:num w:numId="26">
+    <w:abstractNumId w:val="17"/>
   </w:num>
-  <w:num w:numId="3">
-    <w:abstractNumId w:val="10"/>
+  <w:num w:numId="27">
+    <w:abstractNumId w:val="31"/>
   </w:num>
-  <w:num w:numId="4">
-    <w:abstractNumId w:val="30"/>
+  <w:num w:numId="28">
+    <w:abstractNumId w:val="28"/>
   </w:num>
-  <w:num w:numId="5">
-    <w:abstractNumId w:val="14"/>
+  <w:num w:numId="29">
+    <w:abstractNumId w:val="19"/>
   </w:num>
-  <w:num w:numId="6">
-    <w:abstractNumId w:val="21"/>
+  <w:num w:numId="30">
+    <w:abstractNumId w:val="12"/>
   </w:num>
-  <w:num w:numId="7">
+  <w:num w:numId="31">
+    <w:abstractNumId w:val="16"/>
+  </w:num>
+  <w:num w:numId="32">
+    <w:abstractNumId w:val="22"/>
+  </w:num>
+  <w:num w:numId="33">
     <w:abstractNumId w:val="24"/>
   </w:num>
-  <w:num w:numId="8">
-    <w:abstractNumId w:val="9"/>
-  </w:num>
-  <w:num w:numId="9">
-    <w:abstractNumId w:val="7"/>
-  </w:num>
-  <w:num w:numId="10">
-    <w:abstractNumId w:val="6"/>
-  </w:num>
-  <w:num w:numId="11">
-    <w:abstractNumId w:val="5"/>
-  </w:num>
-  <w:num w:numId="12">
-    <w:abstractNumId w:val="4"/>
-  </w:num>
-  <w:num w:numId="13">
-    <w:abstractNumId w:val="8"/>
-  </w:num>
-  <w:num w:numId="14">
-    <w:abstractNumId w:val="3"/>
-  </w:num>
-  <w:num w:numId="15">
-    <w:abstractNumId w:val="2"/>
-  </w:num>
-  <w:num w:numId="16">
-    <w:abstractNumId w:val="1"/>
-  </w:num>
-  <w:num w:numId="17">
-    <w:abstractNumId w:val="0"/>
-  </w:num>
-  <w:num w:numId="18">
-    <w:abstractNumId w:val="17"/>
-  </w:num>
-  <w:num w:numId="19">
-    <w:abstractNumId w:val="19"/>
-  </w:num>
-  <w:num w:numId="20">
-    <w:abstractNumId w:val="28"/>
-  </w:num>
-  <w:num w:numId="21">
-    <w:abstractNumId w:val="23"/>
-  </w:num>
-  <w:num w:numId="22">
-    <w:abstractNumId w:val="12"/>
-  </w:num>
-  <w:num w:numId="23">
-    <w:abstractNumId w:val="31"/>
-  </w:num>
-  <w:num w:numId="24">
-    <w:abstractNumId w:val="32"/>
-  </w:num>
-  <w:num w:numId="25">
-    <w:abstractNumId w:val="25"/>
-  </w:num>
-  <w:num w:numId="26">
-    <w:abstractNumId w:val="16"/>
-  </w:num>
-  <w:num w:numId="27">
-    <w:abstractNumId w:val="29"/>
-  </w:num>
-  <w:num w:numId="28">
-    <w:abstractNumId w:val="26"/>
-  </w:num>
-  <w:num w:numId="29">
-    <w:abstractNumId w:val="18"/>
-  </w:num>
-  <w:num w:numId="30">
-    <w:abstractNumId w:val="11"/>
-  </w:num>
-  <w:num w:numId="31">
-    <w:abstractNumId w:val="15"/>
-  </w:num>
-  <w:num w:numId="32">
+  <w:num w:numId="34">
     <w:abstractNumId w:val="20"/>
   </w:num>
-  <w:num w:numId="33">
-    <w:abstractNumId w:val="22"/>
+  <w:num w:numId="35">
+    <w:abstractNumId w:val="0"/>
+    <w:lvlOverride w:ilvl="0">
+      <w:startOverride w:val="1"/>
+    </w:lvlOverride>
+    <w:lvlOverride w:ilvl="1">
+      <w:startOverride w:val="1"/>
+    </w:lvlOverride>
+    <w:lvlOverride w:ilvl="2">
+      <w:startOverride w:val="1"/>
+    </w:lvlOverride>
+    <w:lvlOverride w:ilvl="3">
+      <w:startOverride w:val="1"/>
+    </w:lvlOverride>
+    <w:lvlOverride w:ilvl="4">
+      <w:startOverride w:val="1"/>
+    </w:lvlOverride>
+    <w:lvlOverride w:ilvl="5">
+      <w:startOverride w:val="1"/>
+    </w:lvlOverride>
+    <w:lvlOverride w:ilvl="6">
+      <w:startOverride w:val="1"/>
+    </w:lvlOverride>
+    <w:lvlOverride w:ilvl="7">
+      <w:startOverride w:val="1"/>
+    </w:lvlOverride>
+    <w:lvlOverride w:ilvl="8">
+      <w:startOverride w:val="1"/>
+    </w:lvlOverride>
+  </w:num>
+  <w:num w:numId="36">
+    <w:abstractNumId w:val="33"/>
+  </w:num>
+  <w:num w:numId="37">
+    <w:abstractNumId w:val="33"/>
+  </w:num>
+  <w:num w:numId="38">
+    <w:abstractNumId w:val="33"/>
+  </w:num>
+  <w:num w:numId="39">
+    <w:abstractNumId w:val="0"/>
+    <w:lvlOverride w:ilvl="0">
+      <w:startOverride w:val="1"/>
+    </w:lvlOverride>
+    <w:lvlOverride w:ilvl="1">
+      <w:startOverride w:val="1"/>
+    </w:lvlOverride>
+    <w:lvlOverride w:ilvl="2">
+      <w:startOverride w:val="1"/>
+    </w:lvlOverride>
+    <w:lvlOverride w:ilvl="3">
+      <w:startOverride w:val="1"/>
+    </w:lvlOverride>
+    <w:lvlOverride w:ilvl="4">
+      <w:startOverride w:val="1"/>
+    </w:lvlOverride>
+    <w:lvlOverride w:ilvl="5">
+      <w:startOverride w:val="1"/>
+    </w:lvlOverride>
+    <w:lvlOverride w:ilvl="6">
+      <w:startOverride w:val="1"/>
+    </w:lvlOverride>
+    <w:lvlOverride w:ilvl="7">
+      <w:startOverride w:val="1"/>
+    </w:lvlOverride>
+    <w:lvlOverride w:ilvl="8">
+      <w:startOverride w:val="1"/>
+    </w:lvlOverride>
   </w:num>
   <w:num w:numId="1000">
     <w:abstractNumId w:val="990"/>
@@ -12946,8 +13466,9 @@
   <w:style w:type="paragraph" w:default="1" w:styleId="Normal">
     <w:name w:val="Normal"/>
     <w:qFormat/>
-    <w:rsid w:val="005A6FF4"/>
+    <w:rsid w:val="006577BE"/>
     <w:rPr>
+      <w:noProof/>
       <w:lang w:val="en-GB"/>
     </w:rPr>
   </w:style>
@@ -14107,269 +14628,242 @@
   <w:style w:type="paragraph" w:customStyle="1" w:styleId="SourceCode">
     <w:name w:val="Source Code"/>
     <w:basedOn w:val="Normal"/>
-    <w:link w:val="VerbatimChar"/>
+    <w:rsid w:val="006577BE"/>
     <w:pPr>
-      <w:wordWrap w:val="off"/>
-      <w:shd w:val="clear" w:fill="f8f8f8"/>
+      <w:shd w:val="clear" w:color="auto" w:fill="F8F8F8"/>
+      <w:wordWrap w:val="0"/>
     </w:pPr>
+    <w:rPr>
+      <w:rFonts w:ascii="Consolas" w:hAnsi="Consolas"/>
+      <w:sz w:val="20"/>
+    </w:rPr>
   </w:style>
   <w:style w:type="character" w:customStyle="1" w:styleId="KeywordTok">
     <w:name w:val="KeywordTok"/>
-    <w:basedOn w:val="VerbatimChar"/>
     <w:rPr>
-      <w:color w:val="204a87"/>
-      <w:shd w:val="clear" w:fill="f8f8f8"/>
       <w:b/>
+      <w:color w:val="204A87"/>
+      <w:shd w:val="clear" w:color="auto" w:fill="F8F8F8"/>
     </w:rPr>
   </w:style>
   <w:style w:type="character" w:customStyle="1" w:styleId="DataTypeTok">
     <w:name w:val="DataTypeTok"/>
-    <w:basedOn w:val="VerbatimChar"/>
     <w:rPr>
-      <w:color w:val="204a87"/>
-      <w:shd w:val="clear" w:fill="f8f8f8"/>
+      <w:color w:val="204A87"/>
+      <w:shd w:val="clear" w:color="auto" w:fill="F8F8F8"/>
     </w:rPr>
   </w:style>
   <w:style w:type="character" w:customStyle="1" w:styleId="DecValTok">
     <w:name w:val="DecValTok"/>
-    <w:basedOn w:val="VerbatimChar"/>
     <w:rPr>
-      <w:color w:val="0000cf"/>
-      <w:shd w:val="clear" w:fill="f8f8f8"/>
+      <w:color w:val="0000CF"/>
+      <w:shd w:val="clear" w:color="auto" w:fill="F8F8F8"/>
     </w:rPr>
   </w:style>
   <w:style w:type="character" w:customStyle="1" w:styleId="BaseNTok">
     <w:name w:val="BaseNTok"/>
-    <w:basedOn w:val="VerbatimChar"/>
     <w:rPr>
-      <w:color w:val="0000cf"/>
-      <w:shd w:val="clear" w:fill="f8f8f8"/>
+      <w:color w:val="0000CF"/>
+      <w:shd w:val="clear" w:color="auto" w:fill="F8F8F8"/>
     </w:rPr>
   </w:style>
   <w:style w:type="character" w:customStyle="1" w:styleId="FloatTok">
     <w:name w:val="FloatTok"/>
-    <w:basedOn w:val="VerbatimChar"/>
     <w:rPr>
-      <w:color w:val="0000cf"/>
-      <w:shd w:val="clear" w:fill="f8f8f8"/>
+      <w:color w:val="0000CF"/>
+      <w:shd w:val="clear" w:color="auto" w:fill="F8F8F8"/>
     </w:rPr>
   </w:style>
   <w:style w:type="character" w:customStyle="1" w:styleId="ConstantTok">
     <w:name w:val="ConstantTok"/>
-    <w:basedOn w:val="VerbatimChar"/>
     <w:rPr>
       <w:color w:val="000000"/>
-      <w:shd w:val="clear" w:fill="f8f8f8"/>
+      <w:shd w:val="clear" w:color="auto" w:fill="F8F8F8"/>
     </w:rPr>
   </w:style>
   <w:style w:type="character" w:customStyle="1" w:styleId="CharTok">
     <w:name w:val="CharTok"/>
-    <w:basedOn w:val="VerbatimChar"/>
     <w:rPr>
-      <w:color w:val="4e9a06"/>
-      <w:shd w:val="clear" w:fill="f8f8f8"/>
+      <w:color w:val="4E9A06"/>
+      <w:shd w:val="clear" w:color="auto" w:fill="F8F8F8"/>
     </w:rPr>
   </w:style>
   <w:style w:type="character" w:customStyle="1" w:styleId="SpecialCharTok">
     <w:name w:val="SpecialCharTok"/>
-    <w:basedOn w:val="VerbatimChar"/>
     <w:rPr>
       <w:color w:val="000000"/>
-      <w:shd w:val="clear" w:fill="f8f8f8"/>
+      <w:shd w:val="clear" w:color="auto" w:fill="F8F8F8"/>
     </w:rPr>
   </w:style>
   <w:style w:type="character" w:customStyle="1" w:styleId="StringTok">
     <w:name w:val="StringTok"/>
-    <w:basedOn w:val="VerbatimChar"/>
     <w:rPr>
-      <w:color w:val="4e9a06"/>
-      <w:shd w:val="clear" w:fill="f8f8f8"/>
+      <w:color w:val="4E9A06"/>
+      <w:shd w:val="clear" w:color="auto" w:fill="F8F8F8"/>
     </w:rPr>
   </w:style>
   <w:style w:type="character" w:customStyle="1" w:styleId="VerbatimStringTok">
     <w:name w:val="VerbatimStringTok"/>
-    <w:basedOn w:val="VerbatimChar"/>
     <w:rPr>
-      <w:color w:val="4e9a06"/>
-      <w:shd w:val="clear" w:fill="f8f8f8"/>
+      <w:color w:val="4E9A06"/>
+      <w:shd w:val="clear" w:color="auto" w:fill="F8F8F8"/>
     </w:rPr>
   </w:style>
   <w:style w:type="character" w:customStyle="1" w:styleId="SpecialStringTok">
     <w:name w:val="SpecialStringTok"/>
-    <w:basedOn w:val="VerbatimChar"/>
     <w:rPr>
-      <w:color w:val="4e9a06"/>
-      <w:shd w:val="clear" w:fill="f8f8f8"/>
+      <w:color w:val="4E9A06"/>
+      <w:shd w:val="clear" w:color="auto" w:fill="F8F8F8"/>
     </w:rPr>
   </w:style>
   <w:style w:type="character" w:customStyle="1" w:styleId="ImportTok">
     <w:name w:val="ImportTok"/>
-    <w:basedOn w:val="VerbatimChar"/>
     <w:rPr>
-      <w:shd w:val="clear" w:fill="f8f8f8"/>
+      <w:shd w:val="clear" w:color="auto" w:fill="F8F8F8"/>
     </w:rPr>
   </w:style>
   <w:style w:type="character" w:customStyle="1" w:styleId="CommentTok">
     <w:name w:val="CommentTok"/>
-    <w:basedOn w:val="VerbatimChar"/>
     <w:rPr>
-      <w:color w:val="8f5902"/>
-      <w:shd w:val="clear" w:fill="f8f8f8"/>
       <w:i/>
+      <w:color w:val="8F5902"/>
+      <w:shd w:val="clear" w:color="auto" w:fill="F8F8F8"/>
     </w:rPr>
   </w:style>
   <w:style w:type="character" w:customStyle="1" w:styleId="DocumentationTok">
     <w:name w:val="DocumentationTok"/>
-    <w:basedOn w:val="VerbatimChar"/>
     <w:rPr>
-      <w:color w:val="8f5902"/>
-      <w:shd w:val="clear" w:fill="f8f8f8"/>
       <w:b/>
       <w:i/>
+      <w:color w:val="8F5902"/>
+      <w:shd w:val="clear" w:color="auto" w:fill="F8F8F8"/>
     </w:rPr>
   </w:style>
   <w:style w:type="character" w:customStyle="1" w:styleId="AnnotationTok">
     <w:name w:val="AnnotationTok"/>
-    <w:basedOn w:val="VerbatimChar"/>
     <w:rPr>
-      <w:color w:val="8f5902"/>
-      <w:shd w:val="clear" w:fill="f8f8f8"/>
       <w:b/>
       <w:i/>
+      <w:color w:val="8F5902"/>
+      <w:shd w:val="clear" w:color="auto" w:fill="F8F8F8"/>
     </w:rPr>
   </w:style>
   <w:style w:type="character" w:customStyle="1" w:styleId="CommentVarTok">
     <w:name w:val="CommentVarTok"/>
-    <w:basedOn w:val="VerbatimChar"/>
     <w:rPr>
-      <w:color w:val="8f5902"/>
-      <w:shd w:val="clear" w:fill="f8f8f8"/>
       <w:b/>
       <w:i/>
+      <w:color w:val="8F5902"/>
+      <w:shd w:val="clear" w:color="auto" w:fill="F8F8F8"/>
     </w:rPr>
   </w:style>
   <w:style w:type="character" w:customStyle="1" w:styleId="OtherTok">
     <w:name w:val="OtherTok"/>
-    <w:basedOn w:val="VerbatimChar"/>
     <w:rPr>
-      <w:color w:val="8f5902"/>
-      <w:shd w:val="clear" w:fill="f8f8f8"/>
+      <w:color w:val="8F5902"/>
+      <w:shd w:val="clear" w:color="auto" w:fill="F8F8F8"/>
     </w:rPr>
   </w:style>
   <w:style w:type="character" w:customStyle="1" w:styleId="FunctionTok">
     <w:name w:val="FunctionTok"/>
-    <w:basedOn w:val="VerbatimChar"/>
     <w:rPr>
       <w:color w:val="000000"/>
-      <w:shd w:val="clear" w:fill="f8f8f8"/>
+      <w:shd w:val="clear" w:color="auto" w:fill="F8F8F8"/>
     </w:rPr>
   </w:style>
   <w:style w:type="character" w:customStyle="1" w:styleId="VariableTok">
     <w:name w:val="VariableTok"/>
-    <w:basedOn w:val="VerbatimChar"/>
     <w:rPr>
       <w:color w:val="000000"/>
-      <w:shd w:val="clear" w:fill="f8f8f8"/>
+      <w:shd w:val="clear" w:color="auto" w:fill="F8F8F8"/>
     </w:rPr>
   </w:style>
   <w:style w:type="character" w:customStyle="1" w:styleId="ControlFlowTok">
     <w:name w:val="ControlFlowTok"/>
-    <w:basedOn w:val="VerbatimChar"/>
     <w:rPr>
-      <w:color w:val="204a87"/>
-      <w:shd w:val="clear" w:fill="f8f8f8"/>
       <w:b/>
+      <w:color w:val="204A87"/>
+      <w:shd w:val="clear" w:color="auto" w:fill="F8F8F8"/>
     </w:rPr>
   </w:style>
   <w:style w:type="character" w:customStyle="1" w:styleId="OperatorTok">
     <w:name w:val="OperatorTok"/>
-    <w:basedOn w:val="VerbatimChar"/>
     <w:rPr>
-      <w:color w:val="ce5c00"/>
-      <w:shd w:val="clear" w:fill="f8f8f8"/>
       <w:b/>
+      <w:color w:val="CE5C00"/>
+      <w:shd w:val="clear" w:color="auto" w:fill="F8F8F8"/>
     </w:rPr>
   </w:style>
   <w:style w:type="character" w:customStyle="1" w:styleId="BuiltInTok">
     <w:name w:val="BuiltInTok"/>
-    <w:basedOn w:val="VerbatimChar"/>
     <w:rPr>
-      <w:shd w:val="clear" w:fill="f8f8f8"/>
+      <w:shd w:val="clear" w:color="auto" w:fill="F8F8F8"/>
     </w:rPr>
   </w:style>
   <w:style w:type="character" w:customStyle="1" w:styleId="ExtensionTok">
     <w:name w:val="ExtensionTok"/>
-    <w:basedOn w:val="VerbatimChar"/>
     <w:rPr>
-      <w:shd w:val="clear" w:fill="f8f8f8"/>
+      <w:shd w:val="clear" w:color="auto" w:fill="F8F8F8"/>
     </w:rPr>
   </w:style>
   <w:style w:type="character" w:customStyle="1" w:styleId="PreprocessorTok">
     <w:name w:val="PreprocessorTok"/>
-    <w:basedOn w:val="VerbatimChar"/>
     <w:rPr>
-      <w:color w:val="8f5902"/>
-      <w:shd w:val="clear" w:fill="f8f8f8"/>
       <w:i/>
+      <w:color w:val="8F5902"/>
+      <w:shd w:val="clear" w:color="auto" w:fill="F8F8F8"/>
     </w:rPr>
   </w:style>
   <w:style w:type="character" w:customStyle="1" w:styleId="AttributeTok">
     <w:name w:val="AttributeTok"/>
-    <w:basedOn w:val="VerbatimChar"/>
     <w:rPr>
-      <w:color w:val="c4a000"/>
-      <w:shd w:val="clear" w:fill="f8f8f8"/>
+      <w:color w:val="C4A000"/>
+      <w:shd w:val="clear" w:color="auto" w:fill="F8F8F8"/>
     </w:rPr>
   </w:style>
   <w:style w:type="character" w:customStyle="1" w:styleId="RegionMarkerTok">
     <w:name w:val="RegionMarkerTok"/>
-    <w:basedOn w:val="VerbatimChar"/>
     <w:rPr>
-      <w:shd w:val="clear" w:fill="f8f8f8"/>
+      <w:shd w:val="clear" w:color="auto" w:fill="F8F8F8"/>
     </w:rPr>
   </w:style>
   <w:style w:type="character" w:customStyle="1" w:styleId="InformationTok">
     <w:name w:val="InformationTok"/>
-    <w:basedOn w:val="VerbatimChar"/>
     <w:rPr>
-      <w:color w:val="8f5902"/>
-      <w:shd w:val="clear" w:fill="f8f8f8"/>
       <w:b/>
       <w:i/>
+      <w:color w:val="8F5902"/>
+      <w:shd w:val="clear" w:color="auto" w:fill="F8F8F8"/>
     </w:rPr>
   </w:style>
   <w:style w:type="character" w:customStyle="1" w:styleId="WarningTok">
     <w:name w:val="WarningTok"/>
-    <w:basedOn w:val="VerbatimChar"/>
     <w:rPr>
-      <w:color w:val="8f5902"/>
-      <w:shd w:val="clear" w:fill="f8f8f8"/>
       <w:b/>
       <w:i/>
+      <w:color w:val="8F5902"/>
+      <w:shd w:val="clear" w:color="auto" w:fill="F8F8F8"/>
     </w:rPr>
   </w:style>
   <w:style w:type="character" w:customStyle="1" w:styleId="AlertTok">
     <w:name w:val="AlertTok"/>
-    <w:basedOn w:val="VerbatimChar"/>
     <w:rPr>
-      <w:color w:val="ef2929"/>
-      <w:shd w:val="clear" w:fill="f8f8f8"/>
+      <w:color w:val="EF2929"/>
+      <w:shd w:val="clear" w:color="auto" w:fill="F8F8F8"/>
     </w:rPr>
   </w:style>
   <w:style w:type="character" w:customStyle="1" w:styleId="ErrorTok">
     <w:name w:val="ErrorTok"/>
-    <w:basedOn w:val="VerbatimChar"/>
     <w:rPr>
-      <w:color w:val="a40000"/>
-      <w:shd w:val="clear" w:fill="f8f8f8"/>
       <w:b/>
+      <w:color w:val="A40000"/>
+      <w:shd w:val="clear" w:color="auto" w:fill="F8F8F8"/>
     </w:rPr>
   </w:style>
   <w:style w:type="character" w:customStyle="1" w:styleId="NormalTok">
     <w:name w:val="NormalTok"/>
-    <w:basedOn w:val="VerbatimChar"/>
     <w:rPr>
-      <w:shd w:val="clear" w:fill="f8f8f8"/>
+      <w:shd w:val="clear" w:color="auto" w:fill="F8F8F8"/>
     </w:rPr>
   </w:style>
 </w:styles>

</xml_diff>